<commit_message>
add Function tasks and sort files on directories
</commit_message>
<xml_diff>
--- a/С++ roadmap.docx
+++ b/С++ roadmap.docx
@@ -1827,15 +1827,27 @@
         </w:rPr>
         <w:t>(</w:t>
       </w:r>
-      <w:r>
-        <w:rPr>
-          <w:rFonts w:ascii="Segoe UI" w:eastAsia="Times New Roman" w:hAnsi="Segoe UI" w:cs="Segoe UI"/>
-          <w:color w:val="404040"/>
-          <w:kern w:val="0"/>
-          <w:lang w:eastAsia="ru-RU"/>
-          <w14:ligatures w14:val="none"/>
-        </w:rPr>
-        <w:t>работает но странно</w:t>
+      <w:proofErr w:type="gramStart"/>
+      <w:r>
+        <w:rPr>
+          <w:rFonts w:ascii="Segoe UI" w:eastAsia="Times New Roman" w:hAnsi="Segoe UI" w:cs="Segoe UI"/>
+          <w:color w:val="404040"/>
+          <w:kern w:val="0"/>
+          <w:lang w:eastAsia="ru-RU"/>
+          <w14:ligatures w14:val="none"/>
+        </w:rPr>
+        <w:t>работает</w:t>
+      </w:r>
+      <w:proofErr w:type="gramEnd"/>
+      <w:r>
+        <w:rPr>
+          <w:rFonts w:ascii="Segoe UI" w:eastAsia="Times New Roman" w:hAnsi="Segoe UI" w:cs="Segoe UI"/>
+          <w:color w:val="404040"/>
+          <w:kern w:val="0"/>
+          <w:lang w:eastAsia="ru-RU"/>
+          <w14:ligatures w14:val="none"/>
+        </w:rPr>
+        <w:t xml:space="preserve"> но странно</w:t>
       </w:r>
       <w:r>
         <w:rPr>
@@ -2048,6 +2060,26 @@
         </w:rPr>
         <w:t>Функция, вычисляющая факториал числа (итеративно и рекурсивно).</w:t>
       </w:r>
+      <w:r>
+        <w:rPr>
+          <w:rFonts w:ascii="Segoe UI" w:eastAsia="Times New Roman" w:hAnsi="Segoe UI" w:cs="Segoe UI"/>
+          <w:color w:val="404040"/>
+          <w:kern w:val="0"/>
+          <w:lang w:eastAsia="ru-RU"/>
+          <w14:ligatures w14:val="none"/>
+        </w:rPr>
+        <w:t xml:space="preserve"> - </w:t>
+      </w:r>
+      <w:r>
+        <w:rPr>
+          <w:rFonts w:ascii="Segoe UI" w:eastAsia="Times New Roman" w:hAnsi="Segoe UI" w:cs="Segoe UI"/>
+          <w:color w:val="404040"/>
+          <w:kern w:val="0"/>
+          <w:lang w:val="en-US" w:eastAsia="ru-RU"/>
+          <w14:ligatures w14:val="none"/>
+        </w:rPr>
+        <w:t>OK</w:t>
+      </w:r>
     </w:p>
     <w:p>
       <w:pPr>
@@ -2072,6 +2104,26 @@
           <w14:ligatures w14:val="none"/>
         </w:rPr>
         <w:t>Функция, проверяющая, является ли число степенью двойки.</w:t>
+      </w:r>
+      <w:r>
+        <w:rPr>
+          <w:rFonts w:ascii="Segoe UI" w:eastAsia="Times New Roman" w:hAnsi="Segoe UI" w:cs="Segoe UI"/>
+          <w:color w:val="404040"/>
+          <w:kern w:val="0"/>
+          <w:lang w:eastAsia="ru-RU"/>
+          <w14:ligatures w14:val="none"/>
+        </w:rPr>
+        <w:t xml:space="preserve"> - </w:t>
+      </w:r>
+      <w:r>
+        <w:rPr>
+          <w:rFonts w:ascii="Segoe UI" w:eastAsia="Times New Roman" w:hAnsi="Segoe UI" w:cs="Segoe UI"/>
+          <w:color w:val="404040"/>
+          <w:kern w:val="0"/>
+          <w:lang w:val="en-US" w:eastAsia="ru-RU"/>
+          <w14:ligatures w14:val="none"/>
+        </w:rPr>
+        <w:t>OK</w:t>
       </w:r>
     </w:p>
     <w:p>

</xml_diff>